<commit_message>
actualizaci'on de datos, precios_indices.xlsx, hasta 2021, seccion 3 para efecto enero 2021
</commit_message>
<xml_diff>
--- a/resultados/doc/modelos_panel.docx
+++ b/resultados/doc/modelos_panel.docx
@@ -7906,6 +7906,39 @@
             </w:r>
           </w:p>
         </w:tc>
+        <w:tc>
+          <w:p>
+            <w:pPr>
+              <w:pStyle w:val="Compact"/>
+              <w:jc w:val="center"/>
+            </w:pPr>
+            <w:r>
+              <w:t xml:space="preserve">(5)</w:t>
+            </w:r>
+          </w:p>
+        </w:tc>
+        <w:tc>
+          <w:p>
+            <w:pPr>
+              <w:pStyle w:val="Compact"/>
+              <w:jc w:val="center"/>
+            </w:pPr>
+            <w:r>
+              <w:t xml:space="preserve">(6)</w:t>
+            </w:r>
+          </w:p>
+        </w:tc>
+        <w:tc>
+          <w:p>
+            <w:pPr>
+              <w:pStyle w:val="Compact"/>
+              <w:jc w:val="center"/>
+            </w:pPr>
+            <w:r>
+              <w:t xml:space="preserve">(7)</w:t>
+            </w:r>
+          </w:p>
+        </w:tc>
       </w:tr>
       <w:tr>
         <w:tc>
@@ -7963,8 +7996,50 @@
             </w:r>
           </w:p>
         </w:tc>
-      </w:tr>
-      <w:tr>
+        <w:tc>
+          <w:p>
+            <w:pPr>
+              <w:pStyle w:val="Compact"/>
+              <w:jc w:val="center"/>
+            </w:pPr>
+            <w:r>
+              <w:t xml:space="preserve">ppu</w:t>
+            </w:r>
+          </w:p>
+        </w:tc>
+        <w:tc>
+          <w:p>
+            <w:pPr>
+              <w:pStyle w:val="Compact"/>
+              <w:jc w:val="center"/>
+            </w:pPr>
+            <w:r>
+              <w:t xml:space="preserve">ppu</w:t>
+            </w:r>
+          </w:p>
+        </w:tc>
+        <w:tc>
+          <w:p>
+            <w:pPr>
+              <w:pStyle w:val="Compact"/>
+              <w:jc w:val="center"/>
+            </w:pPr>
+            <w:r>
+              <w:t xml:space="preserve">ppu</w:t>
+            </w:r>
+          </w:p>
+        </w:tc>
+      </w:tr>
+      <w:tr>
+        <w:tc>
+          <w:p/>
+        </w:tc>
+        <w:tc>
+          <w:p/>
+        </w:tc>
+        <w:tc>
+          <w:p/>
+        </w:tc>
         <w:tc>
           <w:p/>
         </w:tc>
@@ -8037,6 +8112,39 @@
             </w:r>
           </w:p>
         </w:tc>
+        <w:tc>
+          <w:p>
+            <w:pPr>
+              <w:pStyle w:val="Compact"/>
+              <w:jc w:val="center"/>
+            </w:pPr>
+            <w:r>
+              <w:t xml:space="preserve">0.250***</w:t>
+            </w:r>
+          </w:p>
+        </w:tc>
+        <w:tc>
+          <w:p>
+            <w:pPr>
+              <w:pStyle w:val="Compact"/>
+              <w:jc w:val="center"/>
+            </w:pPr>
+            <w:r>
+              <w:t xml:space="preserve">0.196***</w:t>
+            </w:r>
+          </w:p>
+        </w:tc>
+        <w:tc>
+          <w:p>
+            <w:pPr>
+              <w:pStyle w:val="Compact"/>
+              <w:jc w:val="center"/>
+            </w:pPr>
+            <w:r>
+              <w:t xml:space="preserve">0.196***</w:t>
+            </w:r>
+          </w:p>
+        </w:tc>
       </w:tr>
       <w:tr>
         <w:tc>
@@ -8086,6 +8194,39 @@
             </w:r>
           </w:p>
         </w:tc>
+        <w:tc>
+          <w:p>
+            <w:pPr>
+              <w:pStyle w:val="Compact"/>
+              <w:jc w:val="center"/>
+            </w:pPr>
+            <w:r>
+              <w:t xml:space="preserve">(0.017)</w:t>
+            </w:r>
+          </w:p>
+        </w:tc>
+        <w:tc>
+          <w:p>
+            <w:pPr>
+              <w:pStyle w:val="Compact"/>
+              <w:jc w:val="center"/>
+            </w:pPr>
+            <w:r>
+              <w:t xml:space="preserve">(0.046)</w:t>
+            </w:r>
+          </w:p>
+        </w:tc>
+        <w:tc>
+          <w:p>
+            <w:pPr>
+              <w:pStyle w:val="Compact"/>
+              <w:jc w:val="center"/>
+            </w:pPr>
+            <w:r>
+              <w:t xml:space="preserve">(0.023)</w:t>
+            </w:r>
+          </w:p>
+        </w:tc>
       </w:tr>
       <w:tr>
         <w:tc>
@@ -8143,6 +8284,39 @@
             </w:r>
           </w:p>
         </w:tc>
+        <w:tc>
+          <w:p>
+            <w:pPr>
+              <w:pStyle w:val="Compact"/>
+              <w:jc w:val="center"/>
+            </w:pPr>
+            <w:r>
+              <w:t xml:space="preserve">-0.011**</w:t>
+            </w:r>
+          </w:p>
+        </w:tc>
+        <w:tc>
+          <w:p>
+            <w:pPr>
+              <w:pStyle w:val="Compact"/>
+              <w:jc w:val="center"/>
+            </w:pPr>
+            <w:r>
+              <w:t xml:space="preserve">-0.022*</w:t>
+            </w:r>
+          </w:p>
+        </w:tc>
+        <w:tc>
+          <w:p>
+            <w:pPr>
+              <w:pStyle w:val="Compact"/>
+              <w:jc w:val="center"/>
+            </w:pPr>
+            <w:r>
+              <w:t xml:space="preserve">-0.042***</w:t>
+            </w:r>
+          </w:p>
+        </w:tc>
       </w:tr>
       <w:tr>
         <w:tc>
@@ -8192,6 +8366,39 @@
             </w:r>
           </w:p>
         </w:tc>
+        <w:tc>
+          <w:p>
+            <w:pPr>
+              <w:pStyle w:val="Compact"/>
+              <w:jc w:val="center"/>
+            </w:pPr>
+            <w:r>
+              <w:t xml:space="preserve">(0.005)</w:t>
+            </w:r>
+          </w:p>
+        </w:tc>
+        <w:tc>
+          <w:p>
+            <w:pPr>
+              <w:pStyle w:val="Compact"/>
+              <w:jc w:val="center"/>
+            </w:pPr>
+            <w:r>
+              <w:t xml:space="preserve">(0.011)</w:t>
+            </w:r>
+          </w:p>
+        </w:tc>
+        <w:tc>
+          <w:p>
+            <w:pPr>
+              <w:pStyle w:val="Compact"/>
+              <w:jc w:val="center"/>
+            </w:pPr>
+            <w:r>
+              <w:t xml:space="preserve">(0.008)</w:t>
+            </w:r>
+          </w:p>
+        </w:tc>
       </w:tr>
       <w:tr>
         <w:tc>
@@ -8249,6 +8456,39 @@
             </w:r>
           </w:p>
         </w:tc>
+        <w:tc>
+          <w:p>
+            <w:pPr>
+              <w:pStyle w:val="Compact"/>
+              <w:jc w:val="center"/>
+            </w:pPr>
+            <w:r>
+              <w:t xml:space="preserve">0.010***</w:t>
+            </w:r>
+          </w:p>
+        </w:tc>
+        <w:tc>
+          <w:p>
+            <w:pPr>
+              <w:pStyle w:val="Compact"/>
+              <w:jc w:val="center"/>
+            </w:pPr>
+            <w:r>
+              <w:t xml:space="preserve">0.006***</w:t>
+            </w:r>
+          </w:p>
+        </w:tc>
+        <w:tc>
+          <w:p>
+            <w:pPr>
+              <w:pStyle w:val="Compact"/>
+              <w:jc w:val="center"/>
+            </w:pPr>
+            <w:r>
+              <w:t xml:space="preserve">0.010***</w:t>
+            </w:r>
+          </w:p>
+        </w:tc>
       </w:tr>
       <w:tr>
         <w:tc>
@@ -8298,8 +8538,50 @@
             </w:r>
           </w:p>
         </w:tc>
-      </w:tr>
-      <w:tr>
+        <w:tc>
+          <w:p>
+            <w:pPr>
+              <w:pStyle w:val="Compact"/>
+              <w:jc w:val="center"/>
+            </w:pPr>
+            <w:r>
+              <w:t xml:space="preserve">(0.000)</w:t>
+            </w:r>
+          </w:p>
+        </w:tc>
+        <w:tc>
+          <w:p>
+            <w:pPr>
+              <w:pStyle w:val="Compact"/>
+              <w:jc w:val="center"/>
+            </w:pPr>
+            <w:r>
+              <w:t xml:space="preserve">(0.000)</w:t>
+            </w:r>
+          </w:p>
+        </w:tc>
+        <w:tc>
+          <w:p>
+            <w:pPr>
+              <w:pStyle w:val="Compact"/>
+              <w:jc w:val="center"/>
+            </w:pPr>
+            <w:r>
+              <w:t xml:space="preserve">(0.000)</w:t>
+            </w:r>
+          </w:p>
+        </w:tc>
+      </w:tr>
+      <w:tr>
+        <w:tc>
+          <w:p/>
+        </w:tc>
+        <w:tc>
+          <w:p/>
+        </w:tc>
+        <w:tc>
+          <w:p/>
+        </w:tc>
         <w:tc>
           <w:p/>
         </w:tc>
@@ -8372,6 +8654,39 @@
             </w:r>
           </w:p>
         </w:tc>
+        <w:tc>
+          <w:p>
+            <w:pPr>
+              <w:pStyle w:val="Compact"/>
+              <w:jc w:val="center"/>
+            </w:pPr>
+            <w:r>
+              <w:t xml:space="preserve">5,366</w:t>
+            </w:r>
+          </w:p>
+        </w:tc>
+        <w:tc>
+          <w:p>
+            <w:pPr>
+              <w:pStyle w:val="Compact"/>
+              <w:jc w:val="center"/>
+            </w:pPr>
+            <w:r>
+              <w:t xml:space="preserve">1,185</w:t>
+            </w:r>
+          </w:p>
+        </w:tc>
+        <w:tc>
+          <w:p>
+            <w:pPr>
+              <w:pStyle w:val="Compact"/>
+              <w:jc w:val="center"/>
+            </w:pPr>
+            <w:r>
+              <w:t xml:space="preserve">3,267</w:t>
+            </w:r>
+          </w:p>
+        </w:tc>
       </w:tr>
       <w:tr>
         <w:tc>
@@ -8429,6 +8744,39 @@
             </w:r>
           </w:p>
         </w:tc>
+        <w:tc>
+          <w:p>
+            <w:pPr>
+              <w:pStyle w:val="Compact"/>
+              <w:jc w:val="center"/>
+            </w:pPr>
+            <w:r>
+              <w:t xml:space="preserve">0.920</w:t>
+            </w:r>
+          </w:p>
+        </w:tc>
+        <w:tc>
+          <w:p>
+            <w:pPr>
+              <w:pStyle w:val="Compact"/>
+              <w:jc w:val="center"/>
+            </w:pPr>
+            <w:r>
+              <w:t xml:space="preserve">0.738</w:t>
+            </w:r>
+          </w:p>
+        </w:tc>
+        <w:tc>
+          <w:p>
+            <w:pPr>
+              <w:pStyle w:val="Compact"/>
+              <w:jc w:val="center"/>
+            </w:pPr>
+            <w:r>
+              <w:t xml:space="preserve">0.869</w:t>
+            </w:r>
+          </w:p>
+        </w:tc>
       </w:tr>
       <w:tr>
         <w:tc>
@@ -8486,6 +8834,39 @@
             </w:r>
           </w:p>
         </w:tc>
+        <w:tc>
+          <w:p>
+            <w:pPr>
+              <w:pStyle w:val="Compact"/>
+              <w:jc w:val="center"/>
+            </w:pPr>
+            <w:r>
+              <w:t xml:space="preserve">46</w:t>
+            </w:r>
+          </w:p>
+        </w:tc>
+        <w:tc>
+          <w:p>
+            <w:pPr>
+              <w:pStyle w:val="Compact"/>
+              <w:jc w:val="center"/>
+            </w:pPr>
+            <w:r>
+              <w:t xml:space="preserve">22</w:t>
+            </w:r>
+          </w:p>
+        </w:tc>
+        <w:tc>
+          <w:p>
+            <w:pPr>
+              <w:pStyle w:val="Compact"/>
+              <w:jc w:val="center"/>
+            </w:pPr>
+            <w:r>
+              <w:t xml:space="preserve">41</w:t>
+            </w:r>
+          </w:p>
+        </w:tc>
       </w:tr>
       <w:tr>
         <w:tc>
@@ -8498,6 +8879,15 @@
               <w:t xml:space="preserve">Standard errors in parentheses</w:t>
             </w:r>
           </w:p>
+        </w:tc>
+        <w:tc>
+          <w:p/>
+        </w:tc>
+        <w:tc>
+          <w:p/>
+        </w:tc>
+        <w:tc>
+          <w:p/>
         </w:tc>
         <w:tc>
           <w:p/>
@@ -8556,6 +8946,15 @@
               <w:t xml:space="preserve">0.1</w:t>
             </w:r>
           </w:p>
+        </w:tc>
+        <w:tc>
+          <w:p/>
+        </w:tc>
+        <w:tc>
+          <w:p/>
+        </w:tc>
+        <w:tc>
+          <w:p/>
         </w:tc>
         <w:tc>
           <w:p/>

</xml_diff>

<commit_message>
modelos de precios para wave 6
</commit_message>
<xml_diff>
--- a/resultados/doc/modelos_panel.docx
+++ b/resultados/doc/modelos_panel.docx
@@ -13178,7 +13178,21 @@
         <w:pStyle w:val="BodyText"/>
       </w:pPr>
       <w:r>
-        <w:t xml:space="preserve">By brand type, for premium(1) and low(3) brand types the Hausman test rejects the alternative of random effects in favour of fixed individual effects. The test for type 1 and 3 are Chi2(4) = 0.60,</w:t>
+        <w:t xml:space="preserve">By brand type, for premium(1) and low(3) brand types the Hausman test (see Table</w:t>
+      </w:r>
+      <w:r>
+        <w:t xml:space="preserve"> </w:t>
+      </w:r>
+      <w:hyperlink w:anchor="tab:AppHausmanStatic">
+        <w:r>
+          <w:rPr>
+            <w:rStyle w:val="Hyperlink"/>
+          </w:rPr>
+          <w:t xml:space="preserve">12</w:t>
+        </w:r>
+      </w:hyperlink>
+      <w:r>
+        <w:t xml:space="preserve">) rejects the alternative of random effects in favour of fixed individual effects. The test for type 1 and 3 are Chi2(4) = 0.60,</w:t>
       </w:r>
       <w:r>
         <w:t xml:space="preserve"> </w:t>
@@ -13397,7 +13411,21 @@
         </m:r>
       </m:oMath>
       <w:r>
-        <w:t xml:space="preserve">, does not rule out the presence of unit root for any panel (defined as a combination of city and brand), except for the model that includes a drift. The result suggests to consider different trends for each brand or city, there is an estimation by brand to test for unit roots by specifications of the panel.</w:t>
+        <w:t xml:space="preserve">, does not rule out the presence of unit root for any panel (defined as a combination of city and brand), except for the model that includes a drift. The result suggests to consider different trends for each brand or city, there is an estimation by brand to test for unit roots by specifications of the panel. See Table</w:t>
+      </w:r>
+      <w:r>
+        <w:t xml:space="preserve"> </w:t>
+      </w:r>
+      <w:hyperlink w:anchor="tab:AppUnitRoots">
+        <w:r>
+          <w:rPr>
+            <w:rStyle w:val="Hyperlink"/>
+          </w:rPr>
+          <w:t xml:space="preserve">13</w:t>
+        </w:r>
+      </w:hyperlink>
+      <w:r>
+        <w:t xml:space="preserve">.</w:t>
       </w:r>
     </w:p>
     <w:p>
@@ -16660,7 +16688,21 @@
         <w:t xml:space="preserve"> </w:t>
       </w:r>
       <w:r>
-        <w:t xml:space="preserve">shows the results prefered by the Hausman test, in this case fixed effects. It also shows the estimates by type. The first two columns correspond to the model estimation without interactions. Third and fourth columns include interactions by brand. Fifth and sixth columns consider interactions by brand type.</w:t>
+        <w:t xml:space="preserve">shows the results prefered by the Hausman test (see: Table</w:t>
+      </w:r>
+      <w:r>
+        <w:t xml:space="preserve"> </w:t>
+      </w:r>
+      <w:hyperlink w:anchor="tab:AppendixHausman">
+        <w:r>
+          <w:rPr>
+            <w:rStyle w:val="Hyperlink"/>
+          </w:rPr>
+          <w:t xml:space="preserve">14</w:t>
+        </w:r>
+      </w:hyperlink>
+      <w:r>
+        <w:t xml:space="preserve">), in this case fixed effects. It also shows the estimates by type. The first two columns correspond to the model estimation without interactions. Third and fourth columns include interactions by brand. Fifth and sixth columns consider interactions by brand type.</w:t>
       </w:r>
       <w:r>
         <w:t xml:space="preserve"> </w:t>
@@ -21489,12 +21531,12 @@
       <w:r>
         <w:t xml:space="preserve"> </w:t>
       </w:r>
-      <w:hyperlink w:anchor="tab:dynXtregTipo">
+      <w:hyperlink w:anchor="tab:dynXtreg">
         <w:r>
           <w:rPr>
             <w:rStyle w:val="Hyperlink"/>
           </w:rPr>
-          <w:t xml:space="preserve">9</w:t>
+          <w:t xml:space="preserve">8</w:t>
         </w:r>
       </w:hyperlink>
       <w:r>
@@ -25875,6 +25917,1754 @@
     </w:tbl>
     <w:bookmarkEnd w:id="47"/>
     <w:bookmarkEnd w:id="48"/>
+    <w:bookmarkStart w:id="55" w:name="appendix-a-tests-tables"/>
+    <w:p>
+      <w:pPr>
+        <w:pStyle w:val="Heading1"/>
+      </w:pPr>
+      <w:r>
+        <w:br/>
+      </w:r>
+      <w:r>
+        <w:t xml:space="preserve">Appendix A: Tests tables</w:t>
+      </w:r>
+    </w:p>
+    <w:p>
+      <w:pPr>
+        <w:pStyle w:val="FirstParagraph"/>
+      </w:pPr>
+      <w:r>
+        <w:t xml:space="preserve">Results for static models Hausman tests</w:t>
+      </w:r>
+    </w:p>
+    <w:bookmarkStart w:id="50" w:name="tab:AppHausmanStatic"/>
+    <w:p>
+      <w:pPr>
+        <w:pStyle w:val="TableCaption"/>
+      </w:pPr>
+      <w:r>
+        <w:t xml:space="preserve">Hausman tests static models</w:t>
+      </w:r>
+      <w:r>
+        <w:t xml:space="preserve"> </w:t>
+      </w:r>
+      <w:bookmarkStart w:id="49" w:name="tab:AppHausmanStatic"/>
+      <w:r>
+        <w:t xml:space="preserve">[tab:AppHausmanStatic]</w:t>
+      </w:r>
+      <w:bookmarkEnd w:id="49"/>
+    </w:p>
+    <w:tbl>
+      <w:tblPr>
+        <w:tblStyle w:val="Table"/>
+        <w:tblW w:type="pct" w:w="0"/>
+        <w:tblLook w:firstRow="0" w:lastRow="0" w:firstColumn="0" w:lastColumn="0" w:noHBand="0" w:noVBand="0" w:val="0000"/>
+        <w:tblCaption w:val="Hausman tests static models [tab:AppHausmanStatic]"/>
+      </w:tblPr>
+      <w:tblGrid/>
+      <w:tr>
+        <w:tc>
+          <w:p/>
+        </w:tc>
+        <w:tc>
+          <w:p/>
+        </w:tc>
+        <w:tc>
+          <w:p>
+            <w:pPr>
+              <w:pStyle w:val="Compact"/>
+              <w:jc w:val="center"/>
+            </w:pPr>
+            <w:r>
+              <w:t xml:space="preserve">(1)</w:t>
+            </w:r>
+          </w:p>
+        </w:tc>
+        <w:tc>
+          <w:p>
+            <w:pPr>
+              <w:pStyle w:val="Compact"/>
+              <w:jc w:val="center"/>
+            </w:pPr>
+            <w:r>
+              <w:t xml:space="preserve">(2)</w:t>
+            </w:r>
+          </w:p>
+        </w:tc>
+        <w:tc>
+          <w:p>
+            <w:pPr>
+              <w:pStyle w:val="Compact"/>
+              <w:jc w:val="center"/>
+            </w:pPr>
+            <w:r>
+              <w:t xml:space="preserve">(3)</w:t>
+            </w:r>
+          </w:p>
+        </w:tc>
+        <w:tc>
+          <w:p/>
+        </w:tc>
+      </w:tr>
+      <w:tr>
+        <w:tc>
+          <w:p>
+            <w:pPr>
+              <w:pStyle w:val="Compact"/>
+              <w:jc w:val="left"/>
+            </w:pPr>
+            <w:r>
+              <w:t xml:space="preserve">Name</w:t>
+            </w:r>
+          </w:p>
+        </w:tc>
+        <w:tc>
+          <w:p>
+            <w:pPr>
+              <w:pStyle w:val="Compact"/>
+              <w:jc w:val="center"/>
+            </w:pPr>
+            <w:r>
+              <w:t xml:space="preserve">Interactions</w:t>
+            </w:r>
+          </w:p>
+        </w:tc>
+        <w:tc>
+          <w:p>
+            <w:pPr>
+              <w:pStyle w:val="Compact"/>
+              <w:jc w:val="center"/>
+            </w:pPr>
+            <w:r>
+              <w:t xml:space="preserve">chi2</w:t>
+            </w:r>
+          </w:p>
+        </w:tc>
+        <w:tc>
+          <w:p>
+            <w:pPr>
+              <w:pStyle w:val="Compact"/>
+              <w:jc w:val="center"/>
+            </w:pPr>
+            <w:r>
+              <w:t xml:space="preserve">df</w:t>
+            </w:r>
+          </w:p>
+        </w:tc>
+        <w:tc>
+          <w:p>
+            <w:pPr>
+              <w:pStyle w:val="Compact"/>
+              <w:jc w:val="center"/>
+            </w:pPr>
+            <w:r>
+              <w:t xml:space="preserve">p</w:t>
+            </w:r>
+          </w:p>
+        </w:tc>
+        <w:tc>
+          <w:p/>
+        </w:tc>
+      </w:tr>
+      <w:tr>
+        <w:tc>
+          <w:p>
+            <w:pPr>
+              <w:pStyle w:val="Compact"/>
+              <w:jc w:val="left"/>
+            </w:pPr>
+            <w:r>
+              <w:t xml:space="preserve">(4.3)</w:t>
+            </w:r>
+          </w:p>
+        </w:tc>
+        <w:tc>
+          <w:p>
+            <w:pPr>
+              <w:pStyle w:val="Compact"/>
+              <w:jc w:val="center"/>
+            </w:pPr>
+            <w:r>
+              <w:t xml:space="preserve">No interactions</w:t>
+            </w:r>
+          </w:p>
+        </w:tc>
+        <w:tc>
+          <w:p>
+            <w:pPr>
+              <w:pStyle w:val="Compact"/>
+              <w:jc w:val="center"/>
+            </w:pPr>
+            <w:r>
+              <w:t xml:space="preserve">0.60265</w:t>
+            </w:r>
+          </w:p>
+        </w:tc>
+        <w:tc>
+          <w:p>
+            <w:pPr>
+              <w:pStyle w:val="Compact"/>
+              <w:jc w:val="center"/>
+            </w:pPr>
+            <w:r>
+              <w:t xml:space="preserve">5</w:t>
+            </w:r>
+          </w:p>
+        </w:tc>
+        <w:tc>
+          <w:p>
+            <w:pPr>
+              <w:pStyle w:val="Compact"/>
+              <w:jc w:val="center"/>
+            </w:pPr>
+            <w:r>
+              <w:t xml:space="preserve">0.96277***</w:t>
+            </w:r>
+          </w:p>
+        </w:tc>
+        <w:tc>
+          <w:p/>
+        </w:tc>
+      </w:tr>
+      <w:tr>
+        <w:tc>
+          <w:p>
+            <w:pPr>
+              <w:pStyle w:val="Compact"/>
+              <w:jc w:val="left"/>
+            </w:pPr>
+            <w:r>
+              <w:t xml:space="preserve">(4.4)</w:t>
+            </w:r>
+          </w:p>
+        </w:tc>
+        <w:tc>
+          <w:p>
+            <w:pPr>
+              <w:pStyle w:val="Compact"/>
+              <w:jc w:val="center"/>
+            </w:pPr>
+            <w:r>
+              <w:t xml:space="preserve">Interactions</w:t>
+            </w:r>
+          </w:p>
+        </w:tc>
+        <w:tc>
+          <w:p>
+            <w:pPr>
+              <w:pStyle w:val="Compact"/>
+              <w:jc w:val="center"/>
+            </w:pPr>
+            <w:r>
+              <w:t xml:space="preserve">83.08106</w:t>
+            </w:r>
+          </w:p>
+        </w:tc>
+        <w:tc>
+          <w:p>
+            <w:pPr>
+              <w:pStyle w:val="Compact"/>
+              <w:jc w:val="center"/>
+            </w:pPr>
+            <w:r>
+              <w:t xml:space="preserve">16</w:t>
+            </w:r>
+          </w:p>
+        </w:tc>
+        <w:tc>
+          <w:p>
+            <w:pPr>
+              <w:pStyle w:val="Compact"/>
+              <w:jc w:val="center"/>
+            </w:pPr>
+            <w:r>
+              <w:t xml:space="preserve">0***</w:t>
+            </w:r>
+          </w:p>
+        </w:tc>
+        <w:tc>
+          <w:p/>
+        </w:tc>
+      </w:tr>
+      <w:tr>
+        <w:tc>
+          <w:p>
+            <w:pPr>
+              <w:pStyle w:val="Compact"/>
+              <w:jc w:val="left"/>
+            </w:pPr>
+            <w:r>
+              <w:t xml:space="preserve">(4.4)</w:t>
+            </w:r>
+          </w:p>
+        </w:tc>
+        <w:tc>
+          <w:p>
+            <w:pPr>
+              <w:pStyle w:val="Compact"/>
+              <w:jc w:val="center"/>
+            </w:pPr>
+            <w:r>
+              <w:t xml:space="preserve">Premium</w:t>
+            </w:r>
+          </w:p>
+        </w:tc>
+        <w:tc>
+          <w:p>
+            <w:pPr>
+              <w:pStyle w:val="Compact"/>
+              <w:jc w:val="center"/>
+            </w:pPr>
+            <w:r>
+              <w:t xml:space="preserve">41.63451</w:t>
+            </w:r>
+          </w:p>
+        </w:tc>
+        <w:tc>
+          <w:p>
+            <w:pPr>
+              <w:pStyle w:val="Compact"/>
+              <w:jc w:val="center"/>
+            </w:pPr>
+            <w:r>
+              <w:t xml:space="preserve">5</w:t>
+            </w:r>
+          </w:p>
+        </w:tc>
+        <w:tc>
+          <w:p>
+            <w:pPr>
+              <w:pStyle w:val="Compact"/>
+              <w:jc w:val="center"/>
+            </w:pPr>
+            <w:r>
+              <w:t xml:space="preserve">0***</w:t>
+            </w:r>
+          </w:p>
+        </w:tc>
+        <w:tc>
+          <w:p/>
+        </w:tc>
+      </w:tr>
+      <w:tr>
+        <w:tc>
+          <w:p>
+            <w:pPr>
+              <w:pStyle w:val="Compact"/>
+              <w:jc w:val="left"/>
+            </w:pPr>
+            <w:r>
+              <w:t xml:space="preserve">(4.4)</w:t>
+            </w:r>
+          </w:p>
+        </w:tc>
+        <w:tc>
+          <w:p>
+            <w:pPr>
+              <w:pStyle w:val="Compact"/>
+              <w:jc w:val="center"/>
+            </w:pPr>
+            <w:r>
+              <w:t xml:space="preserve">Medium</w:t>
+            </w:r>
+          </w:p>
+        </w:tc>
+        <w:tc>
+          <w:p>
+            <w:pPr>
+              <w:pStyle w:val="Compact"/>
+              <w:jc w:val="center"/>
+            </w:pPr>
+            <w:r>
+              <w:t xml:space="preserve">6.55265</w:t>
+            </w:r>
+          </w:p>
+        </w:tc>
+        <w:tc>
+          <w:p>
+            <w:pPr>
+              <w:pStyle w:val="Compact"/>
+              <w:jc w:val="center"/>
+            </w:pPr>
+            <w:r>
+              <w:t xml:space="preserve">5</w:t>
+            </w:r>
+          </w:p>
+        </w:tc>
+        <w:tc>
+          <w:p>
+            <w:pPr>
+              <w:pStyle w:val="Compact"/>
+              <w:jc w:val="center"/>
+            </w:pPr>
+            <w:r>
+              <w:t xml:space="preserve">0.1615</w:t>
+            </w:r>
+          </w:p>
+        </w:tc>
+        <w:tc>
+          <w:p/>
+        </w:tc>
+      </w:tr>
+      <w:tr>
+        <w:tc>
+          <w:p>
+            <w:pPr>
+              <w:pStyle w:val="Compact"/>
+              <w:jc w:val="left"/>
+            </w:pPr>
+            <w:r>
+              <w:t xml:space="preserve">(4.4)</w:t>
+            </w:r>
+          </w:p>
+        </w:tc>
+        <w:tc>
+          <w:p>
+            <w:pPr>
+              <w:pStyle w:val="Compact"/>
+              <w:jc w:val="center"/>
+            </w:pPr>
+            <w:r>
+              <w:t xml:space="preserve">Lower</w:t>
+            </w:r>
+          </w:p>
+        </w:tc>
+        <w:tc>
+          <w:p>
+            <w:pPr>
+              <w:pStyle w:val="Compact"/>
+              <w:jc w:val="center"/>
+            </w:pPr>
+            <w:r>
+              <w:t xml:space="preserve">13.74536</w:t>
+            </w:r>
+          </w:p>
+        </w:tc>
+        <w:tc>
+          <w:p>
+            <w:pPr>
+              <w:pStyle w:val="Compact"/>
+              <w:jc w:val="center"/>
+            </w:pPr>
+            <w:r>
+              <w:t xml:space="preserve">5</w:t>
+            </w:r>
+          </w:p>
+        </w:tc>
+        <w:tc>
+          <w:p>
+            <w:pPr>
+              <w:pStyle w:val="Compact"/>
+              <w:jc w:val="center"/>
+            </w:pPr>
+            <w:r>
+              <w:t xml:space="preserve">0.00815***</w:t>
+            </w:r>
+          </w:p>
+        </w:tc>
+        <w:tc>
+          <w:p/>
+        </w:tc>
+      </w:tr>
+      <w:tr>
+        <w:tc>
+          <w:p>
+            <w:pPr>
+              <w:pStyle w:val="Compact"/>
+              <w:jc w:val="left"/>
+            </w:pPr>
+            <w:r>
+              <w:t xml:space="preserve">*** p</w:t>
+            </w:r>
+            <m:oMath>
+              <m:r>
+                <m:rPr>
+                  <m:sty m:val="p"/>
+                </m:rPr>
+                <m:t>&lt;</m:t>
+              </m:r>
+            </m:oMath>
+            <w:r>
+              <w:t xml:space="preserve">0.01, ** p</w:t>
+            </w:r>
+            <m:oMath>
+              <m:r>
+                <m:rPr>
+                  <m:sty m:val="p"/>
+                </m:rPr>
+                <m:t>&lt;</m:t>
+              </m:r>
+            </m:oMath>
+            <w:r>
+              <w:t xml:space="preserve">0.05, * p</w:t>
+            </w:r>
+            <m:oMath>
+              <m:r>
+                <m:rPr>
+                  <m:sty m:val="p"/>
+                </m:rPr>
+                <m:t>&lt;</m:t>
+              </m:r>
+            </m:oMath>
+            <w:r>
+              <w:t xml:space="preserve">0.1</w:t>
+            </w:r>
+          </w:p>
+        </w:tc>
+        <w:tc>
+          <w:p/>
+        </w:tc>
+        <w:tc>
+          <w:p/>
+        </w:tc>
+        <w:tc>
+          <w:p/>
+        </w:tc>
+        <w:tc>
+          <w:p/>
+        </w:tc>
+        <w:tc>
+          <w:p/>
+        </w:tc>
+      </w:tr>
+    </w:tbl>
+    <w:bookmarkEnd w:id="50"/>
+    <w:p>
+      <w:pPr>
+        <w:pStyle w:val="BodyText"/>
+      </w:pPr>
+      <w:r>
+        <w:t xml:space="preserve">Results for Unit Root tests</w:t>
+      </w:r>
+    </w:p>
+    <w:bookmarkStart w:id="52" w:name="tab:AppUnitRoots"/>
+    <w:p>
+      <w:pPr>
+        <w:pStyle w:val="TableCaption"/>
+      </w:pPr>
+      <w:r>
+        <w:t xml:space="preserve">Unit Root tests</w:t>
+      </w:r>
+      <w:r>
+        <w:t xml:space="preserve"> </w:t>
+      </w:r>
+      <w:bookmarkStart w:id="51" w:name="tab:AppUnitRoots"/>
+      <w:r>
+        <w:t xml:space="preserve">[tab:AppUnitRoots]</w:t>
+      </w:r>
+      <w:bookmarkEnd w:id="51"/>
+    </w:p>
+    <w:tbl>
+      <w:tblPr>
+        <w:tblStyle w:val="Table"/>
+        <w:tblW w:type="pct" w:w="0"/>
+        <w:tblLook w:firstRow="0" w:lastRow="0" w:firstColumn="0" w:lastColumn="0" w:noHBand="0" w:noVBand="0" w:val="0000"/>
+        <w:tblCaption w:val="Unit Root tests [tab:AppUnitRoots]"/>
+      </w:tblPr>
+      <w:tblGrid/>
+      <w:tr>
+        <w:tc>
+          <w:p/>
+        </w:tc>
+        <w:tc>
+          <w:p/>
+        </w:tc>
+        <w:tc>
+          <w:p>
+            <w:pPr>
+              <w:pStyle w:val="Compact"/>
+              <w:jc w:val="center"/>
+            </w:pPr>
+            <w:r>
+              <w:t xml:space="preserve">(1)</w:t>
+            </w:r>
+          </w:p>
+        </w:tc>
+        <w:tc>
+          <w:p>
+            <w:pPr>
+              <w:pStyle w:val="Compact"/>
+              <w:jc w:val="center"/>
+            </w:pPr>
+            <w:r>
+              <w:t xml:space="preserve">(2)</w:t>
+            </w:r>
+          </w:p>
+        </w:tc>
+        <w:tc>
+          <w:p>
+            <w:pPr>
+              <w:pStyle w:val="Compact"/>
+              <w:jc w:val="center"/>
+            </w:pPr>
+            <w:r>
+              <w:t xml:space="preserve">(3)</w:t>
+            </w:r>
+          </w:p>
+        </w:tc>
+        <w:tc>
+          <w:p/>
+        </w:tc>
+      </w:tr>
+      <w:tr>
+        <w:tc>
+          <w:p>
+            <w:pPr>
+              <w:pStyle w:val="Compact"/>
+              <w:jc w:val="left"/>
+            </w:pPr>
+            <w:r>
+              <w:t xml:space="preserve">Statistic(df,p-value)</w:t>
+            </w:r>
+          </w:p>
+        </w:tc>
+        <w:tc>
+          <w:p/>
+        </w:tc>
+        <w:tc>
+          <w:p/>
+        </w:tc>
+        <w:tc>
+          <w:p/>
+        </w:tc>
+        <w:tc>
+          <w:p/>
+        </w:tc>
+        <w:tc>
+          <w:p/>
+        </w:tc>
+      </w:tr>
+      <w:tr>
+        <w:tc>
+          <w:p>
+            <w:pPr>
+              <w:pStyle w:val="Compact"/>
+              <w:jc w:val="left"/>
+            </w:pPr>
+            <w:r>
+              <w:t xml:space="preserve">Unit Root Model/Test</w:t>
+            </w:r>
+          </w:p>
+        </w:tc>
+        <w:tc>
+          <w:p>
+            <w:pPr>
+              <w:pStyle w:val="Compact"/>
+              <w:jc w:val="center"/>
+            </w:pPr>
+            <w:r>
+              <w:t xml:space="preserve">No interactions</w:t>
+            </w:r>
+          </w:p>
+        </w:tc>
+        <w:tc>
+          <w:p>
+            <w:pPr>
+              <w:pStyle w:val="Compact"/>
+              <w:jc w:val="center"/>
+            </w:pPr>
+            <w:r>
+              <w:t xml:space="preserve">Premium</w:t>
+            </w:r>
+          </w:p>
+        </w:tc>
+        <w:tc>
+          <w:p>
+            <w:pPr>
+              <w:pStyle w:val="Compact"/>
+              <w:jc w:val="center"/>
+            </w:pPr>
+            <w:r>
+              <w:t xml:space="preserve">Medium</w:t>
+            </w:r>
+          </w:p>
+        </w:tc>
+        <w:tc>
+          <w:p>
+            <w:pPr>
+              <w:pStyle w:val="Compact"/>
+              <w:jc w:val="center"/>
+            </w:pPr>
+            <w:r>
+              <w:t xml:space="preserve">Lower</w:t>
+            </w:r>
+          </w:p>
+        </w:tc>
+        <w:tc>
+          <w:p/>
+        </w:tc>
+      </w:tr>
+      <w:tr>
+        <w:tc>
+          <w:p>
+            <w:pPr>
+              <w:pStyle w:val="Compact"/>
+              <w:jc w:val="left"/>
+            </w:pPr>
+            <w:r>
+              <w:t xml:space="preserve">Trend/Inverse chi-squared (df)[P]</w:t>
+            </w:r>
+          </w:p>
+        </w:tc>
+        <w:tc>
+          <w:p>
+            <w:pPr>
+              <w:pStyle w:val="Compact"/>
+              <w:jc w:val="center"/>
+            </w:pPr>
+            <w:r>
+              <w:t xml:space="preserve">289.457(508,1)</w:t>
+            </w:r>
+          </w:p>
+        </w:tc>
+        <w:tc>
+          <w:p>
+            <w:pPr>
+              <w:pStyle w:val="Compact"/>
+              <w:jc w:val="center"/>
+            </w:pPr>
+            <w:r>
+              <w:t xml:space="preserve">119.86(248,1)</w:t>
+            </w:r>
+          </w:p>
+        </w:tc>
+        <w:tc>
+          <w:p>
+            <w:pPr>
+              <w:pStyle w:val="Compact"/>
+              <w:jc w:val="center"/>
+            </w:pPr>
+            <w:r>
+              <w:t xml:space="preserve">81.862(152,1)</w:t>
+            </w:r>
+          </w:p>
+        </w:tc>
+        <w:tc>
+          <w:p>
+            <w:pPr>
+              <w:pStyle w:val="Compact"/>
+              <w:jc w:val="center"/>
+            </w:pPr>
+            <w:r>
+              <w:t xml:space="preserve">136.492(108,0.03326)</w:t>
+            </w:r>
+          </w:p>
+        </w:tc>
+        <w:tc>
+          <w:p/>
+        </w:tc>
+      </w:tr>
+      <w:tr>
+        <w:tc>
+          <w:p>
+            <w:pPr>
+              <w:pStyle w:val="Compact"/>
+              <w:jc w:val="left"/>
+            </w:pPr>
+            <w:r>
+              <w:t xml:space="preserve">Trend/Inverse normal[Z]</w:t>
+            </w:r>
+          </w:p>
+        </w:tc>
+        <w:tc>
+          <w:p>
+            <w:pPr>
+              <w:pStyle w:val="Compact"/>
+              <w:jc w:val="center"/>
+            </w:pPr>
+            <w:r>
+              <w:t xml:space="preserve">11.905(,1)</w:t>
+            </w:r>
+          </w:p>
+        </w:tc>
+        <w:tc>
+          <w:p>
+            <w:pPr>
+              <w:pStyle w:val="Compact"/>
+              <w:jc w:val="center"/>
+            </w:pPr>
+            <w:r>
+              <w:t xml:space="preserve">9.88(,1)</w:t>
+            </w:r>
+          </w:p>
+        </w:tc>
+        <w:tc>
+          <w:p>
+            <w:pPr>
+              <w:pStyle w:val="Compact"/>
+              <w:jc w:val="center"/>
+            </w:pPr>
+            <w:r>
+              <w:t xml:space="preserve">7.002(,1)</w:t>
+            </w:r>
+          </w:p>
+        </w:tc>
+        <w:tc>
+          <w:p>
+            <w:pPr>
+              <w:pStyle w:val="Compact"/>
+              <w:jc w:val="center"/>
+            </w:pPr>
+            <w:r>
+              <w:t xml:space="preserve">2.173(,0.98509)</w:t>
+            </w:r>
+          </w:p>
+        </w:tc>
+        <w:tc>
+          <w:p/>
+        </w:tc>
+      </w:tr>
+      <w:tr>
+        <w:tc>
+          <w:p>
+            <w:pPr>
+              <w:pStyle w:val="Compact"/>
+              <w:jc w:val="left"/>
+            </w:pPr>
+            <w:r>
+              <w:t xml:space="preserve">Trend/Inverse logit t(df)[L*]</w:t>
+            </w:r>
+          </w:p>
+        </w:tc>
+        <w:tc>
+          <w:p>
+            <w:pPr>
+              <w:pStyle w:val="Compact"/>
+              <w:jc w:val="center"/>
+            </w:pPr>
+            <w:r>
+              <w:t xml:space="preserve">11.893(1234,1)</w:t>
+            </w:r>
+          </w:p>
+        </w:tc>
+        <w:tc>
+          <w:p>
+            <w:pPr>
+              <w:pStyle w:val="Compact"/>
+              <w:jc w:val="center"/>
+            </w:pPr>
+            <w:r>
+              <w:t xml:space="preserve">10.013(624,1)</w:t>
+            </w:r>
+          </w:p>
+        </w:tc>
+        <w:tc>
+          <w:p>
+            <w:pPr>
+              <w:pStyle w:val="Compact"/>
+              <w:jc w:val="center"/>
+            </w:pPr>
+            <w:r>
+              <w:t xml:space="preserve">6.935(369,1)</w:t>
+            </w:r>
+          </w:p>
+        </w:tc>
+        <w:tc>
+          <w:p>
+            <w:pPr>
+              <w:pStyle w:val="Compact"/>
+              <w:jc w:val="center"/>
+            </w:pPr>
+            <w:r>
+              <w:t xml:space="preserve">0.525(244,0.69998)</w:t>
+            </w:r>
+          </w:p>
+        </w:tc>
+        <w:tc>
+          <w:p/>
+        </w:tc>
+      </w:tr>
+      <w:tr>
+        <w:tc>
+          <w:p>
+            <w:pPr>
+              <w:pStyle w:val="Compact"/>
+              <w:jc w:val="left"/>
+            </w:pPr>
+            <w:r>
+              <w:t xml:space="preserve">Trend/Modified inv. chi-squared[Pm]</w:t>
+            </w:r>
+          </w:p>
+        </w:tc>
+        <w:tc>
+          <w:p>
+            <w:pPr>
+              <w:pStyle w:val="Compact"/>
+              <w:jc w:val="center"/>
+            </w:pPr>
+            <w:r>
+              <w:t xml:space="preserve">-6.856(,1)</w:t>
+            </w:r>
+          </w:p>
+        </w:tc>
+        <w:tc>
+          <w:p>
+            <w:pPr>
+              <w:pStyle w:val="Compact"/>
+              <w:jc w:val="center"/>
+            </w:pPr>
+            <w:r>
+              <w:t xml:space="preserve">-5.754(,1)</w:t>
+            </w:r>
+          </w:p>
+        </w:tc>
+        <w:tc>
+          <w:p>
+            <w:pPr>
+              <w:pStyle w:val="Compact"/>
+              <w:jc w:val="center"/>
+            </w:pPr>
+            <w:r>
+              <w:t xml:space="preserve">-4.023(,0.99997)</w:t>
+            </w:r>
+          </w:p>
+        </w:tc>
+        <w:tc>
+          <w:p>
+            <w:pPr>
+              <w:pStyle w:val="Compact"/>
+              <w:jc w:val="center"/>
+            </w:pPr>
+            <w:r>
+              <w:t xml:space="preserve">1.939(,0.02627)</w:t>
+            </w:r>
+          </w:p>
+        </w:tc>
+        <w:tc>
+          <w:p/>
+        </w:tc>
+      </w:tr>
+      <w:tr>
+        <w:tc>
+          <w:p>
+            <w:pPr>
+              <w:pStyle w:val="Compact"/>
+              <w:jc w:val="left"/>
+            </w:pPr>
+            <w:r>
+              <w:t xml:space="preserve">Drift/Inverse chi-squared (df)[P]</w:t>
+            </w:r>
+          </w:p>
+        </w:tc>
+        <w:tc>
+          <w:p>
+            <w:pPr>
+              <w:pStyle w:val="Compact"/>
+              <w:jc w:val="center"/>
+            </w:pPr>
+            <w:r>
+              <w:t xml:space="preserve">1112.806(500,0)***</w:t>
+            </w:r>
+          </w:p>
+        </w:tc>
+        <w:tc>
+          <w:p>
+            <w:pPr>
+              <w:pStyle w:val="Compact"/>
+              <w:jc w:val="center"/>
+            </w:pPr>
+            <w:r>
+              <w:t xml:space="preserve">576.02(248,0)***</w:t>
+            </w:r>
+          </w:p>
+        </w:tc>
+        <w:tc>
+          <w:p>
+            <w:pPr>
+              <w:pStyle w:val="Compact"/>
+              <w:jc w:val="center"/>
+            </w:pPr>
+            <w:r>
+              <w:t xml:space="preserve">317.181(148,0)***</w:t>
+            </w:r>
+          </w:p>
+        </w:tc>
+        <w:tc>
+          <w:p>
+            <w:pPr>
+              <w:pStyle w:val="Compact"/>
+              <w:jc w:val="center"/>
+            </w:pPr>
+            <w:r>
+              <w:t xml:space="preserve">288.84(104,0)***</w:t>
+            </w:r>
+          </w:p>
+        </w:tc>
+        <w:tc>
+          <w:p/>
+        </w:tc>
+      </w:tr>
+      <w:tr>
+        <w:tc>
+          <w:p>
+            <w:pPr>
+              <w:pStyle w:val="Compact"/>
+              <w:jc w:val="left"/>
+            </w:pPr>
+            <w:r>
+              <w:t xml:space="preserve">Drift/Inverse normal[Z]</w:t>
+            </w:r>
+          </w:p>
+        </w:tc>
+        <w:tc>
+          <w:p>
+            <w:pPr>
+              <w:pStyle w:val="Compact"/>
+              <w:jc w:val="center"/>
+            </w:pPr>
+            <w:r>
+              <w:t xml:space="preserve">-16.884(,0)***</w:t>
+            </w:r>
+          </w:p>
+        </w:tc>
+        <w:tc>
+          <w:p>
+            <w:pPr>
+              <w:pStyle w:val="Compact"/>
+              <w:jc w:val="center"/>
+            </w:pPr>
+            <w:r>
+              <w:t xml:space="preserve">-13.303(,0)***</w:t>
+            </w:r>
+          </w:p>
+        </w:tc>
+        <w:tc>
+          <w:p>
+            <w:pPr>
+              <w:pStyle w:val="Compact"/>
+              <w:jc w:val="center"/>
+            </w:pPr>
+            <w:r>
+              <w:t xml:space="preserve">-8.623(,0)***</w:t>
+            </w:r>
+          </w:p>
+        </w:tc>
+        <w:tc>
+          <w:p>
+            <w:pPr>
+              <w:pStyle w:val="Compact"/>
+              <w:jc w:val="center"/>
+            </w:pPr>
+            <w:r>
+              <w:t xml:space="preserve">-9.417(,0)***</w:t>
+            </w:r>
+          </w:p>
+        </w:tc>
+        <w:tc>
+          <w:p/>
+        </w:tc>
+      </w:tr>
+      <w:tr>
+        <w:tc>
+          <w:p>
+            <w:pPr>
+              <w:pStyle w:val="Compact"/>
+              <w:jc w:val="left"/>
+            </w:pPr>
+            <w:r>
+              <w:t xml:space="preserve">Drift/Inverse logit t(df)[L*]</w:t>
+            </w:r>
+          </w:p>
+        </w:tc>
+        <w:tc>
+          <w:p>
+            <w:pPr>
+              <w:pStyle w:val="Compact"/>
+              <w:jc w:val="center"/>
+            </w:pPr>
+            <w:r>
+              <w:t xml:space="preserve">-17.034(1254,0)***</w:t>
+            </w:r>
+          </w:p>
+        </w:tc>
+        <w:tc>
+          <w:p>
+            <w:pPr>
+              <w:pStyle w:val="Compact"/>
+              <w:jc w:val="center"/>
+            </w:pPr>
+            <w:r>
+              <w:t xml:space="preserve">-13.16(624,0)***</w:t>
+            </w:r>
+          </w:p>
+        </w:tc>
+        <w:tc>
+          <w:p>
+            <w:pPr>
+              <w:pStyle w:val="Compact"/>
+              <w:jc w:val="center"/>
+            </w:pPr>
+            <w:r>
+              <w:t xml:space="preserve">-8.681(374,0)***</w:t>
+            </w:r>
+          </w:p>
+        </w:tc>
+        <w:tc>
+          <w:p>
+            <w:pPr>
+              <w:pStyle w:val="Compact"/>
+              <w:jc w:val="center"/>
+            </w:pPr>
+            <w:r>
+              <w:t xml:space="preserve">-10.066(264,0)***</w:t>
+            </w:r>
+          </w:p>
+        </w:tc>
+        <w:tc>
+          <w:p/>
+        </w:tc>
+      </w:tr>
+      <w:tr>
+        <w:tc>
+          <w:p>
+            <w:pPr>
+              <w:pStyle w:val="Compact"/>
+              <w:jc w:val="left"/>
+            </w:pPr>
+            <w:r>
+              <w:t xml:space="preserve">Drift/Modified inv. chi-squared[Pm]</w:t>
+            </w:r>
+          </w:p>
+        </w:tc>
+        <w:tc>
+          <w:p>
+            <w:pPr>
+              <w:pStyle w:val="Compact"/>
+              <w:jc w:val="center"/>
+            </w:pPr>
+            <w:r>
+              <w:t xml:space="preserve">19.379(,0)***</w:t>
+            </w:r>
+          </w:p>
+        </w:tc>
+        <w:tc>
+          <w:p>
+            <w:pPr>
+              <w:pStyle w:val="Compact"/>
+              <w:jc w:val="center"/>
+            </w:pPr>
+            <w:r>
+              <w:t xml:space="preserve">14.729(,0)***</w:t>
+            </w:r>
+          </w:p>
+        </w:tc>
+        <w:tc>
+          <w:p>
+            <w:pPr>
+              <w:pStyle w:val="Compact"/>
+              <w:jc w:val="center"/>
+            </w:pPr>
+            <w:r>
+              <w:t xml:space="preserve">9.833(,0)***</w:t>
+            </w:r>
+          </w:p>
+        </w:tc>
+        <w:tc>
+          <w:p>
+            <w:pPr>
+              <w:pStyle w:val="Compact"/>
+              <w:jc w:val="center"/>
+            </w:pPr>
+            <w:r>
+              <w:t xml:space="preserve">12.816(,0)***</w:t>
+            </w:r>
+          </w:p>
+        </w:tc>
+        <w:tc>
+          <w:p/>
+        </w:tc>
+      </w:tr>
+      <w:tr>
+        <w:tc>
+          <w:p>
+            <w:pPr>
+              <w:pStyle w:val="Compact"/>
+              <w:jc w:val="left"/>
+            </w:pPr>
+            <w:r>
+              <w:t xml:space="preserve">*** p</w:t>
+            </w:r>
+            <m:oMath>
+              <m:r>
+                <m:rPr>
+                  <m:sty m:val="p"/>
+                </m:rPr>
+                <m:t>&lt;</m:t>
+              </m:r>
+            </m:oMath>
+            <w:r>
+              <w:t xml:space="preserve">0.01, ** p</w:t>
+            </w:r>
+            <m:oMath>
+              <m:r>
+                <m:rPr>
+                  <m:sty m:val="p"/>
+                </m:rPr>
+                <m:t>&lt;</m:t>
+              </m:r>
+            </m:oMath>
+            <w:r>
+              <w:t xml:space="preserve">0.05, * p</w:t>
+            </w:r>
+            <m:oMath>
+              <m:r>
+                <m:rPr>
+                  <m:sty m:val="p"/>
+                </m:rPr>
+                <m:t>&lt;</m:t>
+              </m:r>
+            </m:oMath>
+            <w:r>
+              <w:t xml:space="preserve">0.1</w:t>
+            </w:r>
+          </w:p>
+        </w:tc>
+        <w:tc>
+          <w:p/>
+        </w:tc>
+        <w:tc>
+          <w:p/>
+        </w:tc>
+        <w:tc>
+          <w:p/>
+        </w:tc>
+        <w:tc>
+          <w:p/>
+        </w:tc>
+        <w:tc>
+          <w:p/>
+        </w:tc>
+      </w:tr>
+    </w:tbl>
+    <w:bookmarkEnd w:id="52"/>
+    <w:p>
+      <w:pPr>
+        <w:pStyle w:val="BodyText"/>
+      </w:pPr>
+      <w:r>
+        <w:t xml:space="preserve">Results for dynamic models Hausman tests</w:t>
+      </w:r>
+    </w:p>
+    <w:bookmarkStart w:id="54" w:name="tab:AppendixHausman"/>
+    <w:p>
+      <w:pPr>
+        <w:pStyle w:val="TableCaption"/>
+      </w:pPr>
+      <w:r>
+        <w:t xml:space="preserve">Hausman tests dynamic models</w:t>
+      </w:r>
+      <w:r>
+        <w:t xml:space="preserve"> </w:t>
+      </w:r>
+      <w:bookmarkStart w:id="53" w:name="tab:AppendixHausman"/>
+      <w:r>
+        <w:t xml:space="preserve">[tab:AppendixHausman]</w:t>
+      </w:r>
+      <w:bookmarkEnd w:id="53"/>
+    </w:p>
+    <w:tbl>
+      <w:tblPr>
+        <w:tblStyle w:val="Table"/>
+        <w:tblW w:type="pct" w:w="0"/>
+        <w:tblLook w:firstRow="0" w:lastRow="0" w:firstColumn="0" w:lastColumn="0" w:noHBand="0" w:noVBand="0" w:val="0000"/>
+        <w:tblCaption w:val="Hausman tests dynamic models [tab:AppendixHausman]"/>
+      </w:tblPr>
+      <w:tblGrid/>
+      <w:tr>
+        <w:tc>
+          <w:p/>
+        </w:tc>
+        <w:tc>
+          <w:p/>
+        </w:tc>
+        <w:tc>
+          <w:p>
+            <w:pPr>
+              <w:pStyle w:val="Compact"/>
+              <w:jc w:val="center"/>
+            </w:pPr>
+            <w:r>
+              <w:t xml:space="preserve">(1)</w:t>
+            </w:r>
+          </w:p>
+        </w:tc>
+        <w:tc>
+          <w:p>
+            <w:pPr>
+              <w:pStyle w:val="Compact"/>
+              <w:jc w:val="center"/>
+            </w:pPr>
+            <w:r>
+              <w:t xml:space="preserve">(2)</w:t>
+            </w:r>
+          </w:p>
+        </w:tc>
+        <w:tc>
+          <w:p>
+            <w:pPr>
+              <w:pStyle w:val="Compact"/>
+              <w:jc w:val="center"/>
+            </w:pPr>
+            <w:r>
+              <w:t xml:space="preserve">(3)</w:t>
+            </w:r>
+          </w:p>
+        </w:tc>
+        <w:tc>
+          <w:p/>
+        </w:tc>
+      </w:tr>
+      <w:tr>
+        <w:tc>
+          <w:p>
+            <w:pPr>
+              <w:pStyle w:val="Compact"/>
+              <w:jc w:val="left"/>
+            </w:pPr>
+            <w:r>
+              <w:t xml:space="preserve">Name</w:t>
+            </w:r>
+          </w:p>
+        </w:tc>
+        <w:tc>
+          <w:p>
+            <w:pPr>
+              <w:pStyle w:val="Compact"/>
+              <w:jc w:val="center"/>
+            </w:pPr>
+            <w:r>
+              <w:t xml:space="preserve">Interactions</w:t>
+            </w:r>
+          </w:p>
+        </w:tc>
+        <w:tc>
+          <w:p>
+            <w:pPr>
+              <w:pStyle w:val="Compact"/>
+              <w:jc w:val="center"/>
+            </w:pPr>
+            <w:r>
+              <w:t xml:space="preserve">chi2</w:t>
+            </w:r>
+          </w:p>
+        </w:tc>
+        <w:tc>
+          <w:p>
+            <w:pPr>
+              <w:pStyle w:val="Compact"/>
+              <w:jc w:val="center"/>
+            </w:pPr>
+            <w:r>
+              <w:t xml:space="preserve">df</w:t>
+            </w:r>
+          </w:p>
+        </w:tc>
+        <w:tc>
+          <w:p>
+            <w:pPr>
+              <w:pStyle w:val="Compact"/>
+              <w:jc w:val="center"/>
+            </w:pPr>
+            <w:r>
+              <w:t xml:space="preserve">p</w:t>
+            </w:r>
+          </w:p>
+        </w:tc>
+        <w:tc>
+          <w:p/>
+        </w:tc>
+      </w:tr>
+      <w:tr>
+        <w:tc>
+          <w:p>
+            <w:pPr>
+              <w:pStyle w:val="Compact"/>
+              <w:jc w:val="left"/>
+            </w:pPr>
+            <w:r>
+              <w:t xml:space="preserve">(4.3)</w:t>
+            </w:r>
+          </w:p>
+        </w:tc>
+        <w:tc>
+          <w:p>
+            <w:pPr>
+              <w:pStyle w:val="Compact"/>
+              <w:jc w:val="center"/>
+            </w:pPr>
+            <w:r>
+              <w:t xml:space="preserve">No interactions</w:t>
+            </w:r>
+          </w:p>
+        </w:tc>
+        <w:tc>
+          <w:p>
+            <w:pPr>
+              <w:pStyle w:val="Compact"/>
+              <w:jc w:val="center"/>
+            </w:pPr>
+            <w:r>
+              <w:t xml:space="preserve">330.23783</w:t>
+            </w:r>
+          </w:p>
+        </w:tc>
+        <w:tc>
+          <w:p>
+            <w:pPr>
+              <w:pStyle w:val="Compact"/>
+              <w:jc w:val="center"/>
+            </w:pPr>
+            <w:r>
+              <w:t xml:space="preserve">5</w:t>
+            </w:r>
+          </w:p>
+        </w:tc>
+        <w:tc>
+          <w:p>
+            <w:pPr>
+              <w:pStyle w:val="Compact"/>
+              <w:jc w:val="center"/>
+            </w:pPr>
+            <w:r>
+              <w:t xml:space="preserve">0</w:t>
+            </w:r>
+          </w:p>
+        </w:tc>
+        <w:tc>
+          <w:p/>
+        </w:tc>
+      </w:tr>
+      <w:tr>
+        <w:tc>
+          <w:p>
+            <w:pPr>
+              <w:pStyle w:val="Compact"/>
+              <w:jc w:val="left"/>
+            </w:pPr>
+            <w:r>
+              <w:t xml:space="preserve">(4.4)</w:t>
+            </w:r>
+          </w:p>
+        </w:tc>
+        <w:tc>
+          <w:p>
+            <w:pPr>
+              <w:pStyle w:val="Compact"/>
+              <w:jc w:val="center"/>
+            </w:pPr>
+            <w:r>
+              <w:t xml:space="preserve">Interactions</w:t>
+            </w:r>
+          </w:p>
+        </w:tc>
+        <w:tc>
+          <w:p>
+            <w:pPr>
+              <w:pStyle w:val="Compact"/>
+              <w:jc w:val="center"/>
+            </w:pPr>
+            <w:r>
+              <w:t xml:space="preserve">141.36743</w:t>
+            </w:r>
+          </w:p>
+        </w:tc>
+        <w:tc>
+          <w:p>
+            <w:pPr>
+              <w:pStyle w:val="Compact"/>
+              <w:jc w:val="center"/>
+            </w:pPr>
+            <w:r>
+              <w:t xml:space="preserve">16</w:t>
+            </w:r>
+          </w:p>
+        </w:tc>
+        <w:tc>
+          <w:p>
+            <w:pPr>
+              <w:pStyle w:val="Compact"/>
+              <w:jc w:val="center"/>
+            </w:pPr>
+            <w:r>
+              <w:t xml:space="preserve">0</w:t>
+            </w:r>
+          </w:p>
+        </w:tc>
+        <w:tc>
+          <w:p/>
+        </w:tc>
+      </w:tr>
+      <w:tr>
+        <w:tc>
+          <w:p>
+            <w:pPr>
+              <w:pStyle w:val="Compact"/>
+              <w:jc w:val="left"/>
+            </w:pPr>
+            <w:r>
+              <w:t xml:space="preserve">(4.4)</w:t>
+            </w:r>
+          </w:p>
+        </w:tc>
+        <w:tc>
+          <w:p>
+            <w:pPr>
+              <w:pStyle w:val="Compact"/>
+              <w:jc w:val="center"/>
+            </w:pPr>
+            <w:r>
+              <w:t xml:space="preserve">Segment</w:t>
+            </w:r>
+          </w:p>
+        </w:tc>
+        <w:tc>
+          <w:p>
+            <w:pPr>
+              <w:pStyle w:val="Compact"/>
+              <w:jc w:val="center"/>
+            </w:pPr>
+            <w:r>
+              <w:t xml:space="preserve">155.26197</w:t>
+            </w:r>
+          </w:p>
+        </w:tc>
+        <w:tc>
+          <w:p>
+            <w:pPr>
+              <w:pStyle w:val="Compact"/>
+              <w:jc w:val="center"/>
+            </w:pPr>
+            <w:r>
+              <w:t xml:space="preserve">9</w:t>
+            </w:r>
+          </w:p>
+        </w:tc>
+        <w:tc>
+          <w:p>
+            <w:pPr>
+              <w:pStyle w:val="Compact"/>
+              <w:jc w:val="center"/>
+            </w:pPr>
+            <w:r>
+              <w:t xml:space="preserve">0</w:t>
+            </w:r>
+          </w:p>
+        </w:tc>
+        <w:tc>
+          <w:p/>
+        </w:tc>
+      </w:tr>
+      <w:tr>
+        <w:tc>
+          <w:p>
+            <w:pPr>
+              <w:pStyle w:val="Compact"/>
+              <w:jc w:val="left"/>
+            </w:pPr>
+            <w:r>
+              <w:t xml:space="preserve">(4.4)</w:t>
+            </w:r>
+          </w:p>
+        </w:tc>
+        <w:tc>
+          <w:p>
+            <w:pPr>
+              <w:pStyle w:val="Compact"/>
+              <w:jc w:val="center"/>
+            </w:pPr>
+            <w:r>
+              <w:t xml:space="preserve">Premium</w:t>
+            </w:r>
+          </w:p>
+        </w:tc>
+        <w:tc>
+          <w:p>
+            <w:pPr>
+              <w:pStyle w:val="Compact"/>
+              <w:jc w:val="center"/>
+            </w:pPr>
+            <w:r>
+              <w:t xml:space="preserve">59.99117</w:t>
+            </w:r>
+          </w:p>
+        </w:tc>
+        <w:tc>
+          <w:p>
+            <w:pPr>
+              <w:pStyle w:val="Compact"/>
+              <w:jc w:val="center"/>
+            </w:pPr>
+            <w:r>
+              <w:t xml:space="preserve">5</w:t>
+            </w:r>
+          </w:p>
+        </w:tc>
+        <w:tc>
+          <w:p>
+            <w:pPr>
+              <w:pStyle w:val="Compact"/>
+              <w:jc w:val="center"/>
+            </w:pPr>
+            <w:r>
+              <w:t xml:space="preserve">0</w:t>
+            </w:r>
+          </w:p>
+        </w:tc>
+        <w:tc>
+          <w:p/>
+        </w:tc>
+      </w:tr>
+      <w:tr>
+        <w:tc>
+          <w:p>
+            <w:pPr>
+              <w:pStyle w:val="Compact"/>
+              <w:jc w:val="left"/>
+            </w:pPr>
+            <w:r>
+              <w:t xml:space="preserve">(4.4)</w:t>
+            </w:r>
+          </w:p>
+        </w:tc>
+        <w:tc>
+          <w:p>
+            <w:pPr>
+              <w:pStyle w:val="Compact"/>
+              <w:jc w:val="center"/>
+            </w:pPr>
+            <w:r>
+              <w:t xml:space="preserve">Medium</w:t>
+            </w:r>
+          </w:p>
+        </w:tc>
+        <w:tc>
+          <w:p>
+            <w:pPr>
+              <w:pStyle w:val="Compact"/>
+              <w:jc w:val="center"/>
+            </w:pPr>
+            <w:r>
+              <w:t xml:space="preserve">49.7208</w:t>
+            </w:r>
+          </w:p>
+        </w:tc>
+        <w:tc>
+          <w:p>
+            <w:pPr>
+              <w:pStyle w:val="Compact"/>
+              <w:jc w:val="center"/>
+            </w:pPr>
+            <w:r>
+              <w:t xml:space="preserve">5</w:t>
+            </w:r>
+          </w:p>
+        </w:tc>
+        <w:tc>
+          <w:p>
+            <w:pPr>
+              <w:pStyle w:val="Compact"/>
+              <w:jc w:val="center"/>
+            </w:pPr>
+            <w:r>
+              <w:t xml:space="preserve">0</w:t>
+            </w:r>
+          </w:p>
+        </w:tc>
+        <w:tc>
+          <w:p/>
+        </w:tc>
+      </w:tr>
+      <w:tr>
+        <w:tc>
+          <w:p>
+            <w:pPr>
+              <w:pStyle w:val="Compact"/>
+              <w:jc w:val="left"/>
+            </w:pPr>
+            <w:r>
+              <w:t xml:space="preserve">(4.4)</w:t>
+            </w:r>
+          </w:p>
+        </w:tc>
+        <w:tc>
+          <w:p>
+            <w:pPr>
+              <w:pStyle w:val="Compact"/>
+              <w:jc w:val="center"/>
+            </w:pPr>
+            <w:r>
+              <w:t xml:space="preserve">Lower</w:t>
+            </w:r>
+          </w:p>
+        </w:tc>
+        <w:tc>
+          <w:p>
+            <w:pPr>
+              <w:pStyle w:val="Compact"/>
+              <w:jc w:val="center"/>
+            </w:pPr>
+            <w:r>
+              <w:t xml:space="preserve">24.90764</w:t>
+            </w:r>
+          </w:p>
+        </w:tc>
+        <w:tc>
+          <w:p>
+            <w:pPr>
+              <w:pStyle w:val="Compact"/>
+              <w:jc w:val="center"/>
+            </w:pPr>
+            <w:r>
+              <w:t xml:space="preserve">5</w:t>
+            </w:r>
+          </w:p>
+        </w:tc>
+        <w:tc>
+          <w:p>
+            <w:pPr>
+              <w:pStyle w:val="Compact"/>
+              <w:jc w:val="center"/>
+            </w:pPr>
+            <w:r>
+              <w:t xml:space="preserve">0.00015</w:t>
+            </w:r>
+          </w:p>
+        </w:tc>
+        <w:tc>
+          <w:p/>
+        </w:tc>
+      </w:tr>
+      <w:tr>
+        <w:tc>
+          <w:p>
+            <w:pPr>
+              <w:pStyle w:val="Compact"/>
+              <w:jc w:val="left"/>
+            </w:pPr>
+            <w:r>
+              <w:t xml:space="preserve">All tests are significant at 1%</w:t>
+            </w:r>
+          </w:p>
+        </w:tc>
+        <w:tc>
+          <w:p/>
+        </w:tc>
+        <w:tc>
+          <w:p/>
+        </w:tc>
+        <w:tc>
+          <w:p/>
+        </w:tc>
+        <w:tc>
+          <w:p/>
+        </w:tc>
+        <w:tc>
+          <w:p/>
+        </w:tc>
+      </w:tr>
+    </w:tbl>
+    <w:bookmarkEnd w:id="54"/>
+    <w:bookmarkEnd w:id="55"/>
     <w:sectPr/>
   </w:body>
 </w:document>

</xml_diff>